<commit_message>
Linear Regression code, Lit review, methodology writeup
</commit_message>
<xml_diff>
--- a/Research/Previous/ProjectManagement.docx
+++ b/Research/Previous/ProjectManagement.docx
@@ -9,729 +9,728 @@
           <w:b/>
         </w:rPr>
       </w:pPr>
+      <w:r>
+        <w:rPr>
+          <w:rFonts w:ascii="Times New Roman" w:hAnsi="Times New Roman" w:cs="Times New Roman"/>
+          <w:b/>
+          <w:sz w:val="24"/>
+        </w:rPr>
+        <w:t>Supervisor Meetings:</w:t>
+      </w:r>
+    </w:p>
+    <w:p>
+      <w:pPr>
+        <w:rPr>
+          <w:rFonts w:ascii="Times New Roman" w:hAnsi="Times New Roman" w:cs="Times New Roman"/>
+          <w:b/>
+        </w:rPr>
+      </w:pPr>
+      <w:r>
+        <w:rPr>
+          <w:rFonts w:ascii="Times New Roman" w:hAnsi="Times New Roman" w:cs="Times New Roman"/>
+          <w:b/>
+        </w:rPr>
+        <w:t>First meeting (Group) – 29-</w:t>
+      </w:r>
+      <w:r>
+        <w:rPr>
+          <w:rFonts w:ascii="Times New Roman" w:hAnsi="Times New Roman" w:cs="Times New Roman"/>
+          <w:b/>
+        </w:rPr>
+        <w:t xml:space="preserve">12-17, </w:t>
+      </w:r>
+      <w:r>
+        <w:rPr>
+          <w:rFonts w:ascii="Times New Roman" w:hAnsi="Times New Roman" w:cs="Times New Roman"/>
+          <w:b/>
+        </w:rPr>
+        <w:t>EC1-01</w:t>
+      </w:r>
+      <w:r>
+        <w:rPr>
+          <w:rFonts w:ascii="Times New Roman" w:hAnsi="Times New Roman" w:cs="Times New Roman"/>
+          <w:b/>
+        </w:rPr>
+        <w:br/>
+      </w:r>
+      <w:r>
+        <w:rPr>
+          <w:rFonts w:ascii="Times New Roman" w:hAnsi="Times New Roman" w:cs="Times New Roman"/>
+        </w:rPr>
+        <w:t>Detailed Structure of the dissertation and key areas -  Topic discussed – Research areas and topics to research on lis</w:t>
+      </w:r>
+      <w:r>
+        <w:rPr>
+          <w:rFonts w:ascii="Times New Roman" w:hAnsi="Times New Roman" w:cs="Times New Roman"/>
+        </w:rPr>
+        <w:t>ted – Project proposal explained – Sample project proposals emailed – for a cleared idea of what was expected of us.</w:t>
+      </w:r>
+    </w:p>
+    <w:p>
+      <w:pPr>
+        <w:rPr>
+          <w:rFonts w:ascii="Times New Roman" w:hAnsi="Times New Roman" w:cs="Times New Roman"/>
+          <w:b/>
+        </w:rPr>
+      </w:pPr>
+      <w:r>
+        <w:rPr>
+          <w:rFonts w:ascii="Times New Roman" w:hAnsi="Times New Roman" w:cs="Times New Roman"/>
+          <w:b/>
+        </w:rPr>
+        <w:t xml:space="preserve">Second Meeting </w:t>
+      </w:r>
+      <w:r>
+        <w:rPr>
+          <w:rFonts w:ascii="Times New Roman" w:hAnsi="Times New Roman" w:cs="Times New Roman"/>
+          <w:b/>
+        </w:rPr>
+        <w:t>(</w:t>
+      </w:r>
+      <w:r>
+        <w:rPr>
+          <w:rFonts w:ascii="Times New Roman" w:hAnsi="Times New Roman" w:cs="Times New Roman"/>
+          <w:b/>
+        </w:rPr>
+        <w:t>Extended topic of research)</w:t>
+      </w:r>
+      <w:r>
+        <w:rPr>
+          <w:rFonts w:ascii="Times New Roman" w:hAnsi="Times New Roman" w:cs="Times New Roman"/>
+          <w:b/>
+        </w:rPr>
+        <w:t xml:space="preserve"> – 11-01-18</w:t>
+      </w:r>
+      <w:r>
+        <w:rPr>
+          <w:rFonts w:ascii="Times New Roman" w:hAnsi="Times New Roman" w:cs="Times New Roman"/>
+          <w:b/>
+        </w:rPr>
+        <w:t>,</w:t>
+      </w:r>
+      <w:r>
+        <w:rPr>
+          <w:rFonts w:ascii="Times New Roman" w:hAnsi="Times New Roman" w:cs="Times New Roman"/>
+          <w:b/>
+        </w:rPr>
+        <w:t xml:space="preserve"> Techno Centre</w:t>
+      </w:r>
+      <w:r>
+        <w:rPr>
+          <w:rFonts w:ascii="Times New Roman" w:hAnsi="Times New Roman" w:cs="Times New Roman"/>
+          <w:b/>
+        </w:rPr>
+        <w:br/>
+      </w:r>
+      <w:r>
+        <w:rPr>
+          <w:rFonts w:ascii="Times New Roman" w:hAnsi="Times New Roman" w:cs="Times New Roman"/>
+        </w:rPr>
+        <w:t>further explanation and breakdown, narrowing down the problem</w:t>
+      </w:r>
+    </w:p>
+    <w:p>
+      <w:pPr>
+        <w:rPr>
+          <w:rFonts w:ascii="Times New Roman" w:hAnsi="Times New Roman" w:cs="Times New Roman"/>
+          <w:b/>
+        </w:rPr>
+      </w:pPr>
+      <w:r>
+        <w:rPr>
+          <w:rFonts w:ascii="Times New Roman" w:hAnsi="Times New Roman" w:cs="Times New Roman"/>
+          <w:b/>
+        </w:rPr>
+        <w:t>Third meeting (Project proposal</w:t>
+      </w:r>
+      <w:r>
+        <w:rPr>
+          <w:rFonts w:ascii="Times New Roman" w:hAnsi="Times New Roman" w:cs="Times New Roman"/>
+          <w:b/>
+        </w:rPr>
+        <w:t xml:space="preserve"> -Literature Review</w:t>
+      </w:r>
+      <w:r>
+        <w:rPr>
+          <w:rFonts w:ascii="Times New Roman" w:hAnsi="Times New Roman" w:cs="Times New Roman"/>
+          <w:b/>
+        </w:rPr>
+        <w:t>)</w:t>
+      </w:r>
+      <w:r>
+        <w:rPr>
+          <w:rFonts w:ascii="Times New Roman" w:hAnsi="Times New Roman" w:cs="Times New Roman"/>
+          <w:b/>
+        </w:rPr>
+        <w:t xml:space="preserve"> – 06 -02-18, William Mor</w:t>
+      </w:r>
+      <w:r>
+        <w:rPr>
+          <w:rFonts w:ascii="Times New Roman" w:hAnsi="Times New Roman" w:cs="Times New Roman"/>
+          <w:b/>
+        </w:rPr>
+        <w:t>r</w:t>
+      </w:r>
+      <w:r>
+        <w:rPr>
+          <w:rFonts w:ascii="Times New Roman" w:hAnsi="Times New Roman" w:cs="Times New Roman"/>
+          <w:b/>
+        </w:rPr>
+        <w:t>is</w:t>
+      </w:r>
+      <w:r>
+        <w:rPr>
+          <w:rFonts w:ascii="Times New Roman" w:hAnsi="Times New Roman" w:cs="Times New Roman"/>
+          <w:b/>
+        </w:rPr>
+        <w:t>:</w:t>
+      </w:r>
+      <w:r>
+        <w:rPr>
+          <w:rFonts w:ascii="Times New Roman" w:hAnsi="Times New Roman" w:cs="Times New Roman"/>
+          <w:b/>
+        </w:rPr>
+        <w:br/>
+      </w:r>
+      <w:r>
+        <w:rPr>
+          <w:rFonts w:ascii="Times New Roman" w:hAnsi="Times New Roman" w:cs="Times New Roman"/>
+        </w:rPr>
+        <w:t>Questions related to the project proposal content. How to address that were still uncertain like dataset and algorithms.</w:t>
+      </w:r>
+    </w:p>
+    <w:p>
+      <w:pPr>
+        <w:rPr>
+          <w:rFonts w:ascii="Times New Roman" w:hAnsi="Times New Roman" w:cs="Times New Roman"/>
+          <w:b/>
+        </w:rPr>
+      </w:pPr>
+      <w:r>
+        <w:rPr>
+          <w:rFonts w:ascii="Times New Roman" w:hAnsi="Times New Roman" w:cs="Times New Roman"/>
+          <w:b/>
+        </w:rPr>
+        <w:t>Fourth meeting</w:t>
+      </w:r>
+      <w:r>
+        <w:rPr>
+          <w:rFonts w:ascii="Times New Roman" w:hAnsi="Times New Roman" w:cs="Times New Roman"/>
+          <w:b/>
+        </w:rPr>
+        <w:t xml:space="preserve"> (Final Project Proposal Draft) 07-02-18, ASG-31</w:t>
+      </w:r>
+      <w:r>
+        <w:rPr>
+          <w:rFonts w:ascii="Times New Roman" w:hAnsi="Times New Roman" w:cs="Times New Roman"/>
+          <w:b/>
+        </w:rPr>
+        <w:t>:</w:t>
+      </w:r>
+      <w:r>
+        <w:rPr>
+          <w:rFonts w:ascii="Times New Roman" w:hAnsi="Times New Roman" w:cs="Times New Roman"/>
+          <w:b/>
+        </w:rPr>
+        <w:br/>
+      </w:r>
+      <w:r>
+        <w:rPr>
+          <w:rFonts w:ascii="Times New Roman" w:hAnsi="Times New Roman" w:cs="Times New Roman"/>
+        </w:rPr>
+        <w:t>Project proposal drafts and queries sent and feedback given via emails.</w:t>
+      </w:r>
+    </w:p>
+    <w:p>
+      <w:pPr>
+        <w:rPr>
+          <w:rFonts w:ascii="Times New Roman" w:hAnsi="Times New Roman" w:cs="Times New Roman"/>
+        </w:rPr>
+      </w:pPr>
+      <w:r>
+        <w:rPr>
+          <w:rFonts w:ascii="Times New Roman" w:hAnsi="Times New Roman" w:cs="Times New Roman"/>
+          <w:b/>
+        </w:rPr>
+        <w:t>Fifth meeting</w:t>
+      </w:r>
+      <w:r>
+        <w:rPr>
+          <w:rFonts w:ascii="Times New Roman" w:hAnsi="Times New Roman" w:cs="Times New Roman"/>
+          <w:b/>
+        </w:rPr>
+        <w:t xml:space="preserve"> (</w:t>
+      </w:r>
+      <w:r>
+        <w:rPr>
+          <w:rFonts w:ascii="Times New Roman" w:hAnsi="Times New Roman" w:cs="Times New Roman"/>
+          <w:b/>
+        </w:rPr>
+        <w:t xml:space="preserve">Ethics, </w:t>
+      </w:r>
+      <w:r>
+        <w:rPr>
+          <w:rFonts w:ascii="Times New Roman" w:hAnsi="Times New Roman" w:cs="Times New Roman"/>
+          <w:b/>
+        </w:rPr>
+        <w:t>Data set) – 20-02-18</w:t>
+      </w:r>
+      <w:r>
+        <w:rPr>
+          <w:rFonts w:ascii="Times New Roman" w:hAnsi="Times New Roman" w:cs="Times New Roman"/>
+          <w:b/>
+        </w:rPr>
+        <w:t>, ECM-15</w:t>
+      </w:r>
+      <w:r>
+        <w:rPr>
+          <w:rFonts w:ascii="Times New Roman" w:hAnsi="Times New Roman" w:cs="Times New Roman"/>
+          <w:b/>
+        </w:rPr>
+        <w:t>:</w:t>
+      </w:r>
+      <w:r>
+        <w:rPr>
+          <w:rFonts w:ascii="Times New Roman" w:hAnsi="Times New Roman" w:cs="Times New Roman"/>
+          <w:b/>
+        </w:rPr>
+        <w:br/>
+      </w:r>
+      <w:r>
+        <w:rPr>
+          <w:rFonts w:ascii="Times New Roman" w:hAnsi="Times New Roman" w:cs="Times New Roman"/>
+        </w:rPr>
+        <w:t xml:space="preserve">Ethics application submission discussed and submitted. </w:t>
+      </w:r>
+      <w:r>
+        <w:rPr>
+          <w:rFonts w:ascii="Times New Roman" w:hAnsi="Times New Roman" w:cs="Times New Roman"/>
+        </w:rPr>
+        <w:t>The</w:t>
+      </w:r>
+      <w:r>
+        <w:rPr>
+          <w:rFonts w:ascii="Times New Roman" w:hAnsi="Times New Roman" w:cs="Times New Roman"/>
+        </w:rPr>
+        <w:t xml:space="preserve"> initial</w:t>
+      </w:r>
+      <w:r>
+        <w:rPr>
+          <w:rFonts w:ascii="Times New Roman" w:hAnsi="Times New Roman" w:cs="Times New Roman"/>
+        </w:rPr>
+        <w:t xml:space="preserve"> </w:t>
+      </w:r>
+      <w:r>
+        <w:rPr>
+          <w:rFonts w:ascii="Times New Roman" w:hAnsi="Times New Roman" w:cs="Times New Roman"/>
+        </w:rPr>
+        <w:t>public Kaggle based dataset of 30 households discussed and played around with.</w:t>
+      </w:r>
+      <w:r>
+        <w:rPr>
+          <w:rFonts w:ascii="Times New Roman" w:hAnsi="Times New Roman" w:cs="Times New Roman"/>
+        </w:rPr>
+        <w:t xml:space="preserve"> The option to use Davis’s electricity dataset arose. The dataset was received via email. The ethics application was updated as a public open source data was not being used. A consent form between the owner and researcher.</w:t>
+      </w:r>
+    </w:p>
+    <w:p>
+      <w:pPr>
+        <w:rPr>
+          <w:rFonts w:ascii="Times New Roman" w:hAnsi="Times New Roman" w:cs="Times New Roman"/>
+          <w:b/>
+        </w:rPr>
+      </w:pPr>
+      <w:r>
+        <w:rPr>
+          <w:rFonts w:ascii="Times New Roman" w:hAnsi="Times New Roman" w:cs="Times New Roman"/>
+          <w:b/>
+        </w:rPr>
+        <w:t>Sixth meeting (</w:t>
+      </w:r>
+      <w:r>
+        <w:rPr>
+          <w:rFonts w:ascii="Times New Roman" w:hAnsi="Times New Roman" w:cs="Times New Roman"/>
+          <w:b/>
+        </w:rPr>
+        <w:t>Run through, Update</w:t>
+      </w:r>
+      <w:r>
+        <w:rPr>
+          <w:rFonts w:ascii="Times New Roman" w:hAnsi="Times New Roman" w:cs="Times New Roman"/>
+          <w:b/>
+        </w:rPr>
+        <w:t>) –</w:t>
+      </w:r>
+      <w:r>
+        <w:rPr>
+          <w:rFonts w:ascii="Times New Roman" w:hAnsi="Times New Roman" w:cs="Times New Roman"/>
+          <w:b/>
+        </w:rPr>
+        <w:t xml:space="preserve"> 02</w:t>
+      </w:r>
+      <w:r>
+        <w:rPr>
+          <w:rFonts w:ascii="Times New Roman" w:hAnsi="Times New Roman" w:cs="Times New Roman"/>
+          <w:b/>
+        </w:rPr>
+        <w:t>-03-18</w:t>
+      </w:r>
+      <w:r>
+        <w:rPr>
+          <w:rFonts w:ascii="Times New Roman" w:hAnsi="Times New Roman" w:cs="Times New Roman"/>
+          <w:b/>
+        </w:rPr>
+        <w:t>,</w:t>
+      </w:r>
+      <w:r>
+        <w:rPr>
+          <w:rFonts w:ascii="Times New Roman" w:hAnsi="Times New Roman" w:cs="Times New Roman"/>
+          <w:b/>
+        </w:rPr>
+        <w:t xml:space="preserve"> Location</w:t>
+      </w:r>
+      <w:r>
+        <w:rPr>
+          <w:rFonts w:ascii="Times New Roman" w:hAnsi="Times New Roman" w:cs="Times New Roman"/>
+          <w:b/>
+        </w:rPr>
+        <w:t>:</w:t>
+      </w:r>
+      <w:r>
+        <w:rPr>
+          <w:rFonts w:ascii="Times New Roman" w:hAnsi="Times New Roman" w:cs="Times New Roman"/>
+          <w:b/>
+        </w:rPr>
+        <w:br/>
+      </w:r>
+    </w:p>
+    <w:p>
+      <w:pPr>
+        <w:rPr>
+          <w:rFonts w:ascii="Times New Roman" w:hAnsi="Times New Roman" w:cs="Times New Roman"/>
+          <w:b/>
+        </w:rPr>
+      </w:pPr>
+      <w:r>
+        <w:rPr>
+          <w:rFonts w:ascii="Times New Roman" w:hAnsi="Times New Roman" w:cs="Times New Roman"/>
+          <w:b/>
+        </w:rPr>
+        <w:t>Seven</w:t>
+      </w:r>
+      <w:r>
+        <w:rPr>
+          <w:rFonts w:ascii="Times New Roman" w:hAnsi="Times New Roman" w:cs="Times New Roman"/>
+          <w:b/>
+        </w:rPr>
+        <w:t>th meeting (</w:t>
+      </w:r>
+      <w:r>
+        <w:rPr>
+          <w:rFonts w:ascii="Times New Roman" w:hAnsi="Times New Roman" w:cs="Times New Roman"/>
+          <w:b/>
+        </w:rPr>
+        <w:t>Dataset Methodology</w:t>
+      </w:r>
+      <w:r>
+        <w:rPr>
+          <w:rFonts w:ascii="Times New Roman" w:hAnsi="Times New Roman" w:cs="Times New Roman"/>
+          <w:b/>
+        </w:rPr>
+        <w:t>) –</w:t>
+      </w:r>
+      <w:r>
+        <w:rPr>
+          <w:rFonts w:ascii="Times New Roman" w:hAnsi="Times New Roman" w:cs="Times New Roman"/>
+          <w:b/>
+        </w:rPr>
+        <w:t xml:space="preserve"> 07</w:t>
+      </w:r>
+      <w:r>
+        <w:rPr>
+          <w:rFonts w:ascii="Times New Roman" w:hAnsi="Times New Roman" w:cs="Times New Roman"/>
+          <w:b/>
+        </w:rPr>
+        <w:t>-03-18</w:t>
+      </w:r>
+      <w:r>
+        <w:rPr>
+          <w:rFonts w:ascii="Times New Roman" w:hAnsi="Times New Roman" w:cs="Times New Roman"/>
+          <w:b/>
+        </w:rPr>
+        <w:t>, ASG-31:</w:t>
+      </w:r>
+      <w:r>
+        <w:rPr>
+          <w:rFonts w:ascii="Times New Roman" w:hAnsi="Times New Roman" w:cs="Times New Roman"/>
+          <w:b/>
+        </w:rPr>
+        <w:br/>
+      </w:r>
+      <w:r>
+        <w:rPr>
+          <w:rFonts w:ascii="Times New Roman" w:hAnsi="Times New Roman" w:cs="Times New Roman"/>
+        </w:rPr>
+        <w:t>The collection of the dataset explained. The manual techniques and the equipment required for the collection of the electricity consumption data as well as the pings that re</w:t>
+      </w:r>
+      <w:r>
+        <w:rPr>
+          <w:rFonts w:ascii="Times New Roman" w:hAnsi="Times New Roman" w:cs="Times New Roman"/>
+        </w:rPr>
+        <w:t>c</w:t>
+      </w:r>
+      <w:r>
+        <w:rPr>
+          <w:rFonts w:ascii="Times New Roman" w:hAnsi="Times New Roman" w:cs="Times New Roman"/>
+        </w:rPr>
+        <w:t>orded the availability of the person at home.</w:t>
+      </w:r>
+      <w:r>
+        <w:rPr>
+          <w:rFonts w:ascii="Times New Roman" w:hAnsi="Times New Roman" w:cs="Times New Roman"/>
+        </w:rPr>
+        <w:t xml:space="preserve"> Ethics consent form designed discussed and the relevant elements and matter pondered over.</w:t>
+      </w:r>
+    </w:p>
+    <w:p>
+      <w:pPr>
+        <w:rPr>
+          <w:rFonts w:ascii="Times New Roman" w:hAnsi="Times New Roman" w:cs="Times New Roman"/>
+        </w:rPr>
+      </w:pPr>
+      <w:r>
+        <w:rPr>
+          <w:rFonts w:ascii="Times New Roman" w:hAnsi="Times New Roman" w:cs="Times New Roman"/>
+          <w:b/>
+        </w:rPr>
+        <w:t>Eighth meeting (Clustering, Kmeans Algorithm) – 22-03-18, Planet Earth</w:t>
+      </w:r>
+      <w:r>
+        <w:rPr>
+          <w:rFonts w:ascii="Times New Roman" w:hAnsi="Times New Roman" w:cs="Times New Roman"/>
+          <w:b/>
+        </w:rPr>
+        <w:t>:</w:t>
+      </w:r>
+      <w:r>
+        <w:rPr>
+          <w:rFonts w:ascii="Times New Roman" w:hAnsi="Times New Roman" w:cs="Times New Roman"/>
+          <w:b/>
+        </w:rPr>
+        <w:br/>
+      </w:r>
+      <w:r>
+        <w:rPr>
+          <w:rFonts w:ascii="Times New Roman" w:hAnsi="Times New Roman" w:cs="Times New Roman"/>
+        </w:rPr>
+        <w:t>The split in the dataset discussed. The need for the split to be randomly picked not containing consecutive instances in the training data (70%) and the remaining consecutive occurrences to formulate the testing set (30%)</w:t>
+      </w:r>
+      <w:r>
+        <w:rPr>
+          <w:rFonts w:ascii="Times New Roman" w:hAnsi="Times New Roman" w:cs="Times New Roman"/>
+        </w:rPr>
+        <w:t>. The Kmeans algorithm and its nature discussed. The fact that the number of clusters (K) needs to be user provided.</w:t>
+      </w:r>
+    </w:p>
+    <w:p>
+      <w:pPr>
+        <w:rPr>
+          <w:rFonts w:ascii="Times New Roman" w:hAnsi="Times New Roman" w:cs="Times New Roman"/>
+        </w:rPr>
+      </w:pPr>
+      <w:r>
+        <w:rPr>
+          <w:rFonts w:ascii="Times New Roman" w:hAnsi="Times New Roman" w:cs="Times New Roman"/>
+          <w:b/>
+        </w:rPr>
+        <w:t xml:space="preserve">Ninth meeting (Deviation, Qualitative and Quantitative, Stats, Algorithms) – 27-03-18, </w:t>
+      </w:r>
+      <w:r>
+        <w:rPr>
+          <w:rFonts w:ascii="Times New Roman" w:hAnsi="Times New Roman" w:cs="Times New Roman"/>
+          <w:b/>
+        </w:rPr>
+        <w:t>EC Building</w:t>
+      </w:r>
+      <w:r>
+        <w:rPr>
+          <w:rFonts w:ascii="Times New Roman" w:hAnsi="Times New Roman" w:cs="Times New Roman"/>
+          <w:b/>
+        </w:rPr>
+        <w:t>:</w:t>
+      </w:r>
+      <w:r>
+        <w:rPr>
+          <w:rFonts w:ascii="Times New Roman" w:hAnsi="Times New Roman" w:cs="Times New Roman"/>
+          <w:b/>
+        </w:rPr>
+        <w:br/>
+      </w:r>
+      <w:r>
+        <w:rPr>
+          <w:rFonts w:ascii="Times New Roman" w:hAnsi="Times New Roman" w:cs="Times New Roman"/>
+        </w:rPr>
+        <w:t xml:space="preserve">Explanation that the understanding of the data machine learning had led me to understand that clustering alone is a stand-alone method to group data based on similarity and trends and an additional methodology needs to be implemented </w:t>
+      </w:r>
+      <w:proofErr w:type="gramStart"/>
+      <w:r>
+        <w:rPr>
+          <w:rFonts w:ascii="Times New Roman" w:hAnsi="Times New Roman" w:cs="Times New Roman"/>
+        </w:rPr>
+        <w:t>in order to</w:t>
+      </w:r>
+      <w:proofErr w:type="gramEnd"/>
+      <w:r>
+        <w:rPr>
+          <w:rFonts w:ascii="Times New Roman" w:hAnsi="Times New Roman" w:cs="Times New Roman"/>
+          <w:b/>
+        </w:rPr>
+        <w:t xml:space="preserve"> </w:t>
+      </w:r>
+      <w:r>
+        <w:rPr>
+          <w:rFonts w:ascii="Times New Roman" w:hAnsi="Times New Roman" w:cs="Times New Roman"/>
+        </w:rPr>
+        <w:t>classify an input testing data for prediction. A method such as regression etc.</w:t>
+      </w:r>
+      <w:r>
+        <w:rPr>
+          <w:rFonts w:ascii="Times New Roman" w:hAnsi="Times New Roman" w:cs="Times New Roman"/>
+        </w:rPr>
+        <w:t xml:space="preserve"> The possibility of applying more than one algorithm and performing a statistical analysis to prove which works best in the given scenario. The possible ways to analyse the results, precision, accuracy, recall, f1 score etc discussed.</w:t>
+      </w:r>
+    </w:p>
+    <w:p>
+      <w:pPr>
+        <w:rPr>
+          <w:rFonts w:ascii="Times New Roman" w:hAnsi="Times New Roman" w:cs="Times New Roman"/>
+        </w:rPr>
+      </w:pPr>
+      <w:r>
+        <w:rPr>
+          <w:rFonts w:ascii="Times New Roman" w:hAnsi="Times New Roman" w:cs="Times New Roman"/>
+          <w:b/>
+        </w:rPr>
+        <w:t>Tenth meeting (End of term Presentation) – 29-03-18, William Morris:</w:t>
+      </w:r>
+      <w:r>
+        <w:rPr>
+          <w:rFonts w:ascii="Times New Roman" w:hAnsi="Times New Roman" w:cs="Times New Roman"/>
+          <w:b/>
+        </w:rPr>
+        <w:br/>
+        <w:t xml:space="preserve">Attendees: </w:t>
+      </w:r>
+      <w:r>
+        <w:rPr>
+          <w:rFonts w:ascii="Times New Roman" w:hAnsi="Times New Roman" w:cs="Times New Roman"/>
+        </w:rPr>
+        <w:t>David Croft (Supervisor), Matthew England (Second Marker), Self.</w:t>
+      </w:r>
+    </w:p>
+    <w:p>
+      <w:pPr>
+        <w:rPr>
+          <w:rFonts w:ascii="Times New Roman" w:hAnsi="Times New Roman" w:cs="Times New Roman"/>
+        </w:rPr>
+      </w:pPr>
+      <w:r>
+        <w:rPr>
+          <w:rFonts w:ascii="Times New Roman" w:hAnsi="Times New Roman" w:cs="Times New Roman"/>
+        </w:rPr>
+        <w:t xml:space="preserve">All the progress in numerical values. 20% of the writeup along with nearly 45% of the coding done. What was left to be done, what were the problems encountered. Dissertation writeup breakdown, Word limit </w:t>
+      </w:r>
+      <w:r>
+        <w:rPr>
+          <w:rFonts w:ascii="Times New Roman" w:hAnsi="Times New Roman" w:cs="Times New Roman"/>
+        </w:rPr>
+        <w:t>breakdown</w:t>
+      </w:r>
+      <w:r>
+        <w:rPr>
+          <w:rFonts w:ascii="Times New Roman" w:hAnsi="Times New Roman" w:cs="Times New Roman"/>
+        </w:rPr>
+        <w:t>, project explanation from the bottom up. Its application and methodologies discussed.</w:t>
+      </w:r>
+    </w:p>
+    <w:p>
+      <w:pPr>
+        <w:rPr>
+          <w:rFonts w:ascii="Times New Roman" w:hAnsi="Times New Roman" w:cs="Times New Roman"/>
+        </w:rPr>
+      </w:pPr>
+      <w:r>
+        <w:rPr>
+          <w:rFonts w:ascii="Times New Roman" w:hAnsi="Times New Roman" w:cs="Times New Roman"/>
+        </w:rPr>
+        <w:lastRenderedPageBreak/>
+        <w:t>Feedback from the presentation recorded on phone using voice recorder with consent of all present parties.</w:t>
+      </w:r>
+      <w:r>
+        <w:rPr>
+          <w:rFonts w:ascii="Times New Roman" w:hAnsi="Times New Roman" w:cs="Times New Roman"/>
+        </w:rPr>
+        <w:t xml:space="preserve"> Feedback included not to stress on the word limit too much, the necessity of having a rigorous statistical analysis in place, not just analysing the algorithms using built in functions like mean square error and precision score. The use of False negatives, false positives, true positives and true negatives to calculate precision and recall to ultimately crown 2 regression and classifier algorithms out of the implemented 4. The need of a personal reflection on the writing experience what went right? What went wrong? Etc. Write-up stance to be formal and in third person. Avoiding citations from websites and blogs. To clearly highlight the intended application and the actual implementation of the project as it the project title and explanation was prone to confusion as to what exactly was being implemented.</w:t>
+      </w:r>
+    </w:p>
+    <w:p>
+      <w:pPr>
+        <w:rPr>
+          <w:rFonts w:ascii="Times New Roman" w:hAnsi="Times New Roman" w:cs="Times New Roman"/>
+          <w:b/>
+        </w:rPr>
+      </w:pPr>
+      <w:r>
+        <w:rPr>
+          <w:rFonts w:ascii="Times New Roman" w:hAnsi="Times New Roman" w:cs="Times New Roman"/>
+          <w:b/>
+        </w:rPr>
+        <w:t>Eleventh meeting (Draft check, run through) – 17</w:t>
+      </w:r>
+      <w:r>
+        <w:rPr>
+          <w:rFonts w:ascii="Times New Roman" w:hAnsi="Times New Roman" w:cs="Times New Roman"/>
+          <w:b/>
+        </w:rPr>
+        <w:t>-0</w:t>
+      </w:r>
+      <w:r>
+        <w:rPr>
+          <w:rFonts w:ascii="Times New Roman" w:hAnsi="Times New Roman" w:cs="Times New Roman"/>
+          <w:b/>
+        </w:rPr>
+        <w:t>4</w:t>
+      </w:r>
+      <w:r>
+        <w:rPr>
+          <w:rFonts w:ascii="Times New Roman" w:hAnsi="Times New Roman" w:cs="Times New Roman"/>
+          <w:b/>
+        </w:rPr>
+        <w:t xml:space="preserve">-18, </w:t>
+      </w:r>
+      <w:r>
+        <w:rPr>
+          <w:rFonts w:ascii="Times New Roman" w:hAnsi="Times New Roman" w:cs="Times New Roman"/>
+          <w:b/>
+        </w:rPr>
+        <w:t>EC building</w:t>
+      </w:r>
+      <w:r>
+        <w:rPr>
+          <w:rFonts w:ascii="Times New Roman" w:hAnsi="Times New Roman" w:cs="Times New Roman"/>
+          <w:b/>
+        </w:rPr>
+        <w:t>:</w:t>
+      </w:r>
+    </w:p>
+    <w:p>
+      <w:pPr>
+        <w:rPr>
+          <w:rFonts w:ascii="Times New Roman" w:hAnsi="Times New Roman" w:cs="Times New Roman"/>
+        </w:rPr>
+      </w:pPr>
       <w:bookmarkStart w:id="0" w:name="_GoBack"/>
       <w:bookmarkEnd w:id="0"/>
-      <w:r>
-        <w:rPr>
-          <w:rFonts w:ascii="Times New Roman" w:hAnsi="Times New Roman" w:cs="Times New Roman"/>
-          <w:b/>
-          <w:sz w:val="24"/>
-        </w:rPr>
-        <w:t>Supervisor Meetings:</w:t>
-      </w:r>
-    </w:p>
-    <w:p>
-      <w:pPr>
-        <w:rPr>
-          <w:rFonts w:ascii="Times New Roman" w:hAnsi="Times New Roman" w:cs="Times New Roman"/>
-          <w:b/>
-        </w:rPr>
-      </w:pPr>
-      <w:r>
-        <w:rPr>
-          <w:rFonts w:ascii="Times New Roman" w:hAnsi="Times New Roman" w:cs="Times New Roman"/>
-          <w:b/>
-        </w:rPr>
-        <w:t>First meeting (Group) – 29-</w:t>
-      </w:r>
-      <w:r>
-        <w:rPr>
-          <w:rFonts w:ascii="Times New Roman" w:hAnsi="Times New Roman" w:cs="Times New Roman"/>
-          <w:b/>
-        </w:rPr>
-        <w:t xml:space="preserve">12-17, </w:t>
-      </w:r>
-      <w:r>
-        <w:rPr>
-          <w:rFonts w:ascii="Times New Roman" w:hAnsi="Times New Roman" w:cs="Times New Roman"/>
-          <w:b/>
-        </w:rPr>
-        <w:t>EC1-01</w:t>
-      </w:r>
-      <w:r>
-        <w:rPr>
-          <w:rFonts w:ascii="Times New Roman" w:hAnsi="Times New Roman" w:cs="Times New Roman"/>
-          <w:b/>
-        </w:rPr>
-        <w:br/>
-      </w:r>
-      <w:r>
-        <w:rPr>
-          <w:rFonts w:ascii="Times New Roman" w:hAnsi="Times New Roman" w:cs="Times New Roman"/>
-        </w:rPr>
-        <w:t>Detailed Structure of the dissertation and key areas -  Topic discussed – Research areas and topics to research on lis</w:t>
-      </w:r>
-      <w:r>
-        <w:rPr>
-          <w:rFonts w:ascii="Times New Roman" w:hAnsi="Times New Roman" w:cs="Times New Roman"/>
-        </w:rPr>
-        <w:t>ted – Project proposal explained – Sample project proposals emailed – for a cleared idea of what was expected of us.</w:t>
-      </w:r>
-    </w:p>
-    <w:p>
-      <w:pPr>
-        <w:rPr>
-          <w:rFonts w:ascii="Times New Roman" w:hAnsi="Times New Roman" w:cs="Times New Roman"/>
-          <w:b/>
-        </w:rPr>
-      </w:pPr>
-      <w:r>
-        <w:rPr>
-          <w:rFonts w:ascii="Times New Roman" w:hAnsi="Times New Roman" w:cs="Times New Roman"/>
-          <w:b/>
-        </w:rPr>
-        <w:t xml:space="preserve">Second Meeting </w:t>
-      </w:r>
-      <w:r>
-        <w:rPr>
-          <w:rFonts w:ascii="Times New Roman" w:hAnsi="Times New Roman" w:cs="Times New Roman"/>
-          <w:b/>
-        </w:rPr>
-        <w:t>(</w:t>
-      </w:r>
-      <w:r>
-        <w:rPr>
-          <w:rFonts w:ascii="Times New Roman" w:hAnsi="Times New Roman" w:cs="Times New Roman"/>
-          <w:b/>
-        </w:rPr>
-        <w:t>Extended topic of research)</w:t>
-      </w:r>
-      <w:r>
-        <w:rPr>
-          <w:rFonts w:ascii="Times New Roman" w:hAnsi="Times New Roman" w:cs="Times New Roman"/>
-          <w:b/>
-        </w:rPr>
-        <w:t xml:space="preserve"> – 11-01-18</w:t>
-      </w:r>
-      <w:r>
-        <w:rPr>
-          <w:rFonts w:ascii="Times New Roman" w:hAnsi="Times New Roman" w:cs="Times New Roman"/>
-          <w:b/>
-        </w:rPr>
-        <w:t>,</w:t>
-      </w:r>
-      <w:r>
-        <w:rPr>
-          <w:rFonts w:ascii="Times New Roman" w:hAnsi="Times New Roman" w:cs="Times New Roman"/>
-          <w:b/>
-        </w:rPr>
-        <w:t xml:space="preserve"> Techno Centre</w:t>
-      </w:r>
-      <w:r>
-        <w:rPr>
-          <w:rFonts w:ascii="Times New Roman" w:hAnsi="Times New Roman" w:cs="Times New Roman"/>
-          <w:b/>
-        </w:rPr>
-        <w:br/>
-      </w:r>
-      <w:r>
-        <w:rPr>
-          <w:rFonts w:ascii="Times New Roman" w:hAnsi="Times New Roman" w:cs="Times New Roman"/>
-        </w:rPr>
-        <w:t>further explanation and breakdown, narrowing down the problem</w:t>
-      </w:r>
-    </w:p>
-    <w:p>
-      <w:pPr>
-        <w:rPr>
-          <w:rFonts w:ascii="Times New Roman" w:hAnsi="Times New Roman" w:cs="Times New Roman"/>
-          <w:b/>
-        </w:rPr>
-      </w:pPr>
-      <w:r>
-        <w:rPr>
-          <w:rFonts w:ascii="Times New Roman" w:hAnsi="Times New Roman" w:cs="Times New Roman"/>
-          <w:b/>
-        </w:rPr>
-        <w:t>Third meeting (Project proposal</w:t>
-      </w:r>
-      <w:r>
-        <w:rPr>
-          <w:rFonts w:ascii="Times New Roman" w:hAnsi="Times New Roman" w:cs="Times New Roman"/>
-          <w:b/>
-        </w:rPr>
-        <w:t xml:space="preserve"> -Literature Review</w:t>
-      </w:r>
-      <w:r>
-        <w:rPr>
-          <w:rFonts w:ascii="Times New Roman" w:hAnsi="Times New Roman" w:cs="Times New Roman"/>
-          <w:b/>
-        </w:rPr>
-        <w:t>)</w:t>
-      </w:r>
-      <w:r>
-        <w:rPr>
-          <w:rFonts w:ascii="Times New Roman" w:hAnsi="Times New Roman" w:cs="Times New Roman"/>
-          <w:b/>
-        </w:rPr>
-        <w:t xml:space="preserve"> – 06 -02-18, William Mor</w:t>
-      </w:r>
-      <w:r>
-        <w:rPr>
-          <w:rFonts w:ascii="Times New Roman" w:hAnsi="Times New Roman" w:cs="Times New Roman"/>
-          <w:b/>
-        </w:rPr>
-        <w:t>r</w:t>
-      </w:r>
-      <w:r>
-        <w:rPr>
-          <w:rFonts w:ascii="Times New Roman" w:hAnsi="Times New Roman" w:cs="Times New Roman"/>
-          <w:b/>
-        </w:rPr>
-        <w:t>is</w:t>
-      </w:r>
-      <w:r>
-        <w:rPr>
-          <w:rFonts w:ascii="Times New Roman" w:hAnsi="Times New Roman" w:cs="Times New Roman"/>
-          <w:b/>
-        </w:rPr>
-        <w:t>:</w:t>
-      </w:r>
-      <w:r>
-        <w:rPr>
-          <w:rFonts w:ascii="Times New Roman" w:hAnsi="Times New Roman" w:cs="Times New Roman"/>
-          <w:b/>
-        </w:rPr>
-        <w:br/>
-      </w:r>
-      <w:r>
-        <w:rPr>
-          <w:rFonts w:ascii="Times New Roman" w:hAnsi="Times New Roman" w:cs="Times New Roman"/>
-        </w:rPr>
-        <w:t>Questions related to the project proposal content. How to address that were still uncertain like dataset and algorithms.</w:t>
-      </w:r>
-    </w:p>
-    <w:p>
-      <w:pPr>
-        <w:rPr>
-          <w:rFonts w:ascii="Times New Roman" w:hAnsi="Times New Roman" w:cs="Times New Roman"/>
-          <w:b/>
-        </w:rPr>
-      </w:pPr>
-      <w:r>
-        <w:rPr>
-          <w:rFonts w:ascii="Times New Roman" w:hAnsi="Times New Roman" w:cs="Times New Roman"/>
-          <w:b/>
-        </w:rPr>
-        <w:t>Fourth meeting</w:t>
-      </w:r>
-      <w:r>
-        <w:rPr>
-          <w:rFonts w:ascii="Times New Roman" w:hAnsi="Times New Roman" w:cs="Times New Roman"/>
-          <w:b/>
-        </w:rPr>
-        <w:t xml:space="preserve"> (Final Project Proposal Draft) 07-02-18, ASG-31</w:t>
-      </w:r>
-      <w:r>
-        <w:rPr>
-          <w:rFonts w:ascii="Times New Roman" w:hAnsi="Times New Roman" w:cs="Times New Roman"/>
-          <w:b/>
-        </w:rPr>
-        <w:t>:</w:t>
-      </w:r>
-      <w:r>
-        <w:rPr>
-          <w:rFonts w:ascii="Times New Roman" w:hAnsi="Times New Roman" w:cs="Times New Roman"/>
-          <w:b/>
-        </w:rPr>
-        <w:br/>
-      </w:r>
-      <w:r>
-        <w:rPr>
-          <w:rFonts w:ascii="Times New Roman" w:hAnsi="Times New Roman" w:cs="Times New Roman"/>
-        </w:rPr>
-        <w:t>Project proposal drafts and queries sent and feedback given via emails.</w:t>
-      </w:r>
-    </w:p>
-    <w:p>
-      <w:pPr>
-        <w:rPr>
-          <w:rFonts w:ascii="Times New Roman" w:hAnsi="Times New Roman" w:cs="Times New Roman"/>
-        </w:rPr>
-      </w:pPr>
-      <w:r>
-        <w:rPr>
-          <w:rFonts w:ascii="Times New Roman" w:hAnsi="Times New Roman" w:cs="Times New Roman"/>
-          <w:b/>
-        </w:rPr>
-        <w:t>Fifth meeting</w:t>
-      </w:r>
-      <w:r>
-        <w:rPr>
-          <w:rFonts w:ascii="Times New Roman" w:hAnsi="Times New Roman" w:cs="Times New Roman"/>
-          <w:b/>
-        </w:rPr>
-        <w:t xml:space="preserve"> (</w:t>
-      </w:r>
-      <w:r>
-        <w:rPr>
-          <w:rFonts w:ascii="Times New Roman" w:hAnsi="Times New Roman" w:cs="Times New Roman"/>
-          <w:b/>
-        </w:rPr>
-        <w:t xml:space="preserve">Ethics, </w:t>
-      </w:r>
-      <w:r>
-        <w:rPr>
-          <w:rFonts w:ascii="Times New Roman" w:hAnsi="Times New Roman" w:cs="Times New Roman"/>
-          <w:b/>
-        </w:rPr>
-        <w:t>Data set) – 20-02-18</w:t>
-      </w:r>
-      <w:r>
-        <w:rPr>
-          <w:rFonts w:ascii="Times New Roman" w:hAnsi="Times New Roman" w:cs="Times New Roman"/>
-          <w:b/>
-        </w:rPr>
-        <w:t>, ECM-15</w:t>
-      </w:r>
-      <w:r>
-        <w:rPr>
-          <w:rFonts w:ascii="Times New Roman" w:hAnsi="Times New Roman" w:cs="Times New Roman"/>
-          <w:b/>
-        </w:rPr>
-        <w:t>:</w:t>
-      </w:r>
-      <w:r>
-        <w:rPr>
-          <w:rFonts w:ascii="Times New Roman" w:hAnsi="Times New Roman" w:cs="Times New Roman"/>
-          <w:b/>
-        </w:rPr>
-        <w:br/>
-      </w:r>
-      <w:r>
-        <w:rPr>
-          <w:rFonts w:ascii="Times New Roman" w:hAnsi="Times New Roman" w:cs="Times New Roman"/>
-        </w:rPr>
-        <w:t xml:space="preserve">Ethics application submission discussed and submitted. </w:t>
-      </w:r>
-      <w:r>
-        <w:rPr>
-          <w:rFonts w:ascii="Times New Roman" w:hAnsi="Times New Roman" w:cs="Times New Roman"/>
-        </w:rPr>
-        <w:t>The</w:t>
-      </w:r>
-      <w:r>
-        <w:rPr>
-          <w:rFonts w:ascii="Times New Roman" w:hAnsi="Times New Roman" w:cs="Times New Roman"/>
-        </w:rPr>
-        <w:t xml:space="preserve"> initial</w:t>
-      </w:r>
-      <w:r>
-        <w:rPr>
-          <w:rFonts w:ascii="Times New Roman" w:hAnsi="Times New Roman" w:cs="Times New Roman"/>
-        </w:rPr>
-        <w:t xml:space="preserve"> </w:t>
-      </w:r>
-      <w:r>
-        <w:rPr>
-          <w:rFonts w:ascii="Times New Roman" w:hAnsi="Times New Roman" w:cs="Times New Roman"/>
-        </w:rPr>
-        <w:t>public Kaggle based dataset of 30 households discussed and played around with.</w:t>
-      </w:r>
-      <w:r>
-        <w:rPr>
-          <w:rFonts w:ascii="Times New Roman" w:hAnsi="Times New Roman" w:cs="Times New Roman"/>
-        </w:rPr>
-        <w:t xml:space="preserve"> The option to use Davis’s electricity dataset arose. The dataset was received via email. The ethics application was updated as a public open source data was not being used. A consent form between the owner and researcher.</w:t>
-      </w:r>
-    </w:p>
-    <w:p>
-      <w:pPr>
-        <w:rPr>
-          <w:rFonts w:ascii="Times New Roman" w:hAnsi="Times New Roman" w:cs="Times New Roman"/>
-          <w:b/>
-        </w:rPr>
-      </w:pPr>
-      <w:r>
-        <w:rPr>
-          <w:rFonts w:ascii="Times New Roman" w:hAnsi="Times New Roman" w:cs="Times New Roman"/>
-          <w:b/>
-        </w:rPr>
-        <w:t>Sixth meeting (</w:t>
-      </w:r>
-      <w:r>
-        <w:rPr>
-          <w:rFonts w:ascii="Times New Roman" w:hAnsi="Times New Roman" w:cs="Times New Roman"/>
-          <w:b/>
-        </w:rPr>
-        <w:t>Run through, Update</w:t>
-      </w:r>
-      <w:r>
-        <w:rPr>
-          <w:rFonts w:ascii="Times New Roman" w:hAnsi="Times New Roman" w:cs="Times New Roman"/>
-          <w:b/>
-        </w:rPr>
-        <w:t>) –</w:t>
-      </w:r>
-      <w:r>
-        <w:rPr>
-          <w:rFonts w:ascii="Times New Roman" w:hAnsi="Times New Roman" w:cs="Times New Roman"/>
-          <w:b/>
-        </w:rPr>
-        <w:t xml:space="preserve"> 02</w:t>
-      </w:r>
-      <w:r>
-        <w:rPr>
-          <w:rFonts w:ascii="Times New Roman" w:hAnsi="Times New Roman" w:cs="Times New Roman"/>
-          <w:b/>
-        </w:rPr>
-        <w:t>-03-18</w:t>
-      </w:r>
-      <w:r>
-        <w:rPr>
-          <w:rFonts w:ascii="Times New Roman" w:hAnsi="Times New Roman" w:cs="Times New Roman"/>
-          <w:b/>
-        </w:rPr>
-        <w:t>,</w:t>
-      </w:r>
-      <w:r>
-        <w:rPr>
-          <w:rFonts w:ascii="Times New Roman" w:hAnsi="Times New Roman" w:cs="Times New Roman"/>
-          <w:b/>
-        </w:rPr>
-        <w:t xml:space="preserve"> Location</w:t>
-      </w:r>
-      <w:r>
-        <w:rPr>
-          <w:rFonts w:ascii="Times New Roman" w:hAnsi="Times New Roman" w:cs="Times New Roman"/>
-          <w:b/>
-        </w:rPr>
-        <w:t>:</w:t>
-      </w:r>
-      <w:r>
-        <w:rPr>
-          <w:rFonts w:ascii="Times New Roman" w:hAnsi="Times New Roman" w:cs="Times New Roman"/>
-          <w:b/>
-        </w:rPr>
-        <w:br/>
-      </w:r>
-    </w:p>
-    <w:p>
-      <w:pPr>
-        <w:rPr>
-          <w:rFonts w:ascii="Times New Roman" w:hAnsi="Times New Roman" w:cs="Times New Roman"/>
-          <w:b/>
-        </w:rPr>
-      </w:pPr>
-      <w:r>
-        <w:rPr>
-          <w:rFonts w:ascii="Times New Roman" w:hAnsi="Times New Roman" w:cs="Times New Roman"/>
-          <w:b/>
-        </w:rPr>
-        <w:t>Seven</w:t>
-      </w:r>
-      <w:r>
-        <w:rPr>
-          <w:rFonts w:ascii="Times New Roman" w:hAnsi="Times New Roman" w:cs="Times New Roman"/>
-          <w:b/>
-        </w:rPr>
-        <w:t>th meeting (</w:t>
-      </w:r>
-      <w:r>
-        <w:rPr>
-          <w:rFonts w:ascii="Times New Roman" w:hAnsi="Times New Roman" w:cs="Times New Roman"/>
-          <w:b/>
-        </w:rPr>
-        <w:t>Dataset Methodology</w:t>
-      </w:r>
-      <w:r>
-        <w:rPr>
-          <w:rFonts w:ascii="Times New Roman" w:hAnsi="Times New Roman" w:cs="Times New Roman"/>
-          <w:b/>
-        </w:rPr>
-        <w:t>) –</w:t>
-      </w:r>
-      <w:r>
-        <w:rPr>
-          <w:rFonts w:ascii="Times New Roman" w:hAnsi="Times New Roman" w:cs="Times New Roman"/>
-          <w:b/>
-        </w:rPr>
-        <w:t xml:space="preserve"> 07</w:t>
-      </w:r>
-      <w:r>
-        <w:rPr>
-          <w:rFonts w:ascii="Times New Roman" w:hAnsi="Times New Roman" w:cs="Times New Roman"/>
-          <w:b/>
-        </w:rPr>
-        <w:t>-03-18</w:t>
-      </w:r>
-      <w:r>
-        <w:rPr>
-          <w:rFonts w:ascii="Times New Roman" w:hAnsi="Times New Roman" w:cs="Times New Roman"/>
-          <w:b/>
-        </w:rPr>
-        <w:t>, ASG-31:</w:t>
-      </w:r>
-      <w:r>
-        <w:rPr>
-          <w:rFonts w:ascii="Times New Roman" w:hAnsi="Times New Roman" w:cs="Times New Roman"/>
-          <w:b/>
-        </w:rPr>
-        <w:br/>
-      </w:r>
-      <w:r>
-        <w:rPr>
-          <w:rFonts w:ascii="Times New Roman" w:hAnsi="Times New Roman" w:cs="Times New Roman"/>
-        </w:rPr>
-        <w:t>The collection of the dataset explained. The manual techniques and the equipment required for the collection of the electricity consumption data as well as the pings that re</w:t>
-      </w:r>
-      <w:r>
-        <w:rPr>
-          <w:rFonts w:ascii="Times New Roman" w:hAnsi="Times New Roman" w:cs="Times New Roman"/>
-        </w:rPr>
-        <w:t>c</w:t>
-      </w:r>
-      <w:r>
-        <w:rPr>
-          <w:rFonts w:ascii="Times New Roman" w:hAnsi="Times New Roman" w:cs="Times New Roman"/>
-        </w:rPr>
-        <w:t>orded the availability of the person at home.</w:t>
-      </w:r>
-      <w:r>
-        <w:rPr>
-          <w:rFonts w:ascii="Times New Roman" w:hAnsi="Times New Roman" w:cs="Times New Roman"/>
-        </w:rPr>
-        <w:t xml:space="preserve"> Ethics consent form designed discussed and the relevant elements and matter pondered over.</w:t>
-      </w:r>
-    </w:p>
-    <w:p>
-      <w:pPr>
-        <w:rPr>
-          <w:rFonts w:ascii="Times New Roman" w:hAnsi="Times New Roman" w:cs="Times New Roman"/>
-        </w:rPr>
-      </w:pPr>
-      <w:r>
-        <w:rPr>
-          <w:rFonts w:ascii="Times New Roman" w:hAnsi="Times New Roman" w:cs="Times New Roman"/>
-          <w:b/>
-        </w:rPr>
-        <w:t>Eighth meeting (Clustering, Kmeans Algorithm) – 22-03-18, Planet Earth</w:t>
-      </w:r>
-      <w:r>
-        <w:rPr>
-          <w:rFonts w:ascii="Times New Roman" w:hAnsi="Times New Roman" w:cs="Times New Roman"/>
-          <w:b/>
-        </w:rPr>
-        <w:t>:</w:t>
-      </w:r>
-      <w:r>
-        <w:rPr>
-          <w:rFonts w:ascii="Times New Roman" w:hAnsi="Times New Roman" w:cs="Times New Roman"/>
-          <w:b/>
-        </w:rPr>
-        <w:br/>
-      </w:r>
-      <w:r>
-        <w:rPr>
-          <w:rFonts w:ascii="Times New Roman" w:hAnsi="Times New Roman" w:cs="Times New Roman"/>
-        </w:rPr>
-        <w:t>The split in the dataset discussed. The need for the split to be randomly picked not containing consecutive instances in the training data (70%) and the remaining consecutive occurrences to formulate the testing set (30%)</w:t>
-      </w:r>
-      <w:r>
-        <w:rPr>
-          <w:rFonts w:ascii="Times New Roman" w:hAnsi="Times New Roman" w:cs="Times New Roman"/>
-        </w:rPr>
-        <w:t xml:space="preserve">. The </w:t>
-      </w:r>
-      <w:proofErr w:type="spellStart"/>
-      <w:r>
-        <w:rPr>
-          <w:rFonts w:ascii="Times New Roman" w:hAnsi="Times New Roman" w:cs="Times New Roman"/>
-        </w:rPr>
-        <w:t>Kmeans</w:t>
-      </w:r>
-      <w:proofErr w:type="spellEnd"/>
-      <w:r>
-        <w:rPr>
-          <w:rFonts w:ascii="Times New Roman" w:hAnsi="Times New Roman" w:cs="Times New Roman"/>
-        </w:rPr>
-        <w:t xml:space="preserve"> algorithm and its nature discussed. The fact that the number of clusters (K) needs to be user provided.</w:t>
-      </w:r>
-    </w:p>
-    <w:p>
-      <w:pPr>
-        <w:rPr>
-          <w:rFonts w:ascii="Times New Roman" w:hAnsi="Times New Roman" w:cs="Times New Roman"/>
-        </w:rPr>
-      </w:pPr>
-      <w:r>
-        <w:rPr>
-          <w:rFonts w:ascii="Times New Roman" w:hAnsi="Times New Roman" w:cs="Times New Roman"/>
-          <w:b/>
-        </w:rPr>
-        <w:t xml:space="preserve">Ninth meeting (Deviation, Qualitative and Quantitative, Stats, Algorithms) – 27-03-18, </w:t>
-      </w:r>
-      <w:r>
-        <w:rPr>
-          <w:rFonts w:ascii="Times New Roman" w:hAnsi="Times New Roman" w:cs="Times New Roman"/>
-          <w:b/>
-        </w:rPr>
-        <w:t>EC Building</w:t>
-      </w:r>
-      <w:r>
-        <w:rPr>
-          <w:rFonts w:ascii="Times New Roman" w:hAnsi="Times New Roman" w:cs="Times New Roman"/>
-          <w:b/>
-        </w:rPr>
-        <w:t>:</w:t>
-      </w:r>
-      <w:r>
-        <w:rPr>
-          <w:rFonts w:ascii="Times New Roman" w:hAnsi="Times New Roman" w:cs="Times New Roman"/>
-          <w:b/>
-        </w:rPr>
-        <w:br/>
-      </w:r>
-      <w:r>
-        <w:rPr>
-          <w:rFonts w:ascii="Times New Roman" w:hAnsi="Times New Roman" w:cs="Times New Roman"/>
-        </w:rPr>
-        <w:t xml:space="preserve">Explanation that the understanding of the data machine learning had led me to understand that clustering alone is a stand-alone method to group data based on similarity and trends and an additional methodology needs to be implemented </w:t>
-      </w:r>
-      <w:proofErr w:type="gramStart"/>
-      <w:r>
-        <w:rPr>
-          <w:rFonts w:ascii="Times New Roman" w:hAnsi="Times New Roman" w:cs="Times New Roman"/>
-        </w:rPr>
-        <w:t>in order to</w:t>
-      </w:r>
-      <w:proofErr w:type="gramEnd"/>
-      <w:r>
-        <w:rPr>
-          <w:rFonts w:ascii="Times New Roman" w:hAnsi="Times New Roman" w:cs="Times New Roman"/>
-          <w:b/>
-        </w:rPr>
-        <w:t xml:space="preserve"> </w:t>
-      </w:r>
-      <w:r>
-        <w:rPr>
-          <w:rFonts w:ascii="Times New Roman" w:hAnsi="Times New Roman" w:cs="Times New Roman"/>
-        </w:rPr>
-        <w:t>classify an input testing data for prediction. A method such as regression etc.</w:t>
-      </w:r>
-      <w:r>
-        <w:rPr>
-          <w:rFonts w:ascii="Times New Roman" w:hAnsi="Times New Roman" w:cs="Times New Roman"/>
-        </w:rPr>
-        <w:t xml:space="preserve"> The possibility of applying more than one algorithm and performing a statistical analysis to prove which works best in the given scenario. The possible ways to analyse the results, precision, accuracy, recall, f1 score etc discussed.</w:t>
-      </w:r>
-    </w:p>
-    <w:p>
-      <w:pPr>
-        <w:rPr>
-          <w:rFonts w:ascii="Times New Roman" w:hAnsi="Times New Roman" w:cs="Times New Roman"/>
-        </w:rPr>
-      </w:pPr>
-      <w:r>
-        <w:rPr>
-          <w:rFonts w:ascii="Times New Roman" w:hAnsi="Times New Roman" w:cs="Times New Roman"/>
-          <w:b/>
-        </w:rPr>
-        <w:t>Tenth meeting (End of term Presentation) – 29-03-18, William Morris:</w:t>
-      </w:r>
-      <w:r>
-        <w:rPr>
-          <w:rFonts w:ascii="Times New Roman" w:hAnsi="Times New Roman" w:cs="Times New Roman"/>
-          <w:b/>
-        </w:rPr>
-        <w:br/>
-        <w:t xml:space="preserve">Attendees: </w:t>
-      </w:r>
-      <w:r>
-        <w:rPr>
-          <w:rFonts w:ascii="Times New Roman" w:hAnsi="Times New Roman" w:cs="Times New Roman"/>
-        </w:rPr>
-        <w:t>David Croft (Supervisor), Matthew England (Second Marker), Self.</w:t>
-      </w:r>
-    </w:p>
-    <w:p>
-      <w:pPr>
-        <w:rPr>
-          <w:rFonts w:ascii="Times New Roman" w:hAnsi="Times New Roman" w:cs="Times New Roman"/>
-        </w:rPr>
-      </w:pPr>
-      <w:r>
-        <w:rPr>
-          <w:rFonts w:ascii="Times New Roman" w:hAnsi="Times New Roman" w:cs="Times New Roman"/>
-        </w:rPr>
-        <w:t xml:space="preserve">All the progress in numerical values. 20% of the writeup along with nearly 45% of the coding done. What was left to be done, what were the problems encountered. Dissertation writeup breakdown, Word limit </w:t>
-      </w:r>
-      <w:r>
-        <w:rPr>
-          <w:rFonts w:ascii="Times New Roman" w:hAnsi="Times New Roman" w:cs="Times New Roman"/>
-        </w:rPr>
-        <w:t>breakdown</w:t>
-      </w:r>
-      <w:r>
-        <w:rPr>
-          <w:rFonts w:ascii="Times New Roman" w:hAnsi="Times New Roman" w:cs="Times New Roman"/>
-        </w:rPr>
-        <w:t>, project explanation from the bottom up. Its application and methodologies discussed.</w:t>
-      </w:r>
-    </w:p>
-    <w:p>
-      <w:pPr>
-        <w:rPr>
-          <w:rFonts w:ascii="Times New Roman" w:hAnsi="Times New Roman" w:cs="Times New Roman"/>
-        </w:rPr>
-      </w:pPr>
-      <w:r>
-        <w:rPr>
-          <w:rFonts w:ascii="Times New Roman" w:hAnsi="Times New Roman" w:cs="Times New Roman"/>
-        </w:rPr>
-        <w:lastRenderedPageBreak/>
-        <w:t>Feedback from the presentation recorded on phone using voice recorder with consent of all present parties.</w:t>
-      </w:r>
-      <w:r>
-        <w:rPr>
-          <w:rFonts w:ascii="Times New Roman" w:hAnsi="Times New Roman" w:cs="Times New Roman"/>
-        </w:rPr>
-        <w:t xml:space="preserve"> Feedback included not to stress on the word limit too much, the necessity of having a rigorous statistical analysis in place, not just analysing the algorithms using built in functions like mean square error and precision score. The use of False negatives, false positives, true positives and true negatives to calculate precision and recall to ultimately crown 2 regression and classifier algorithms out of the implemented 4. The need of a personal reflection on the writing experience what went right? What went wrong? Etc. Write-up stance to be formal and in third person. Avoiding citations from websites and blogs. To clearly highlight the intended application and the actual implementation of the project as it the project title and explanation was prone to confusion as to what exactly was being implemented.</w:t>
-      </w:r>
-    </w:p>
-    <w:p>
-      <w:pPr>
-        <w:rPr>
-          <w:rFonts w:ascii="Times New Roman" w:hAnsi="Times New Roman" w:cs="Times New Roman"/>
-          <w:b/>
-        </w:rPr>
-      </w:pPr>
-    </w:p>
-    <w:p>
-      <w:pPr>
-        <w:rPr>
-          <w:rFonts w:ascii="Times New Roman" w:hAnsi="Times New Roman" w:cs="Times New Roman"/>
-          <w:b/>
-        </w:rPr>
-      </w:pPr>
-      <w:r>
-        <w:rPr>
-          <w:rFonts w:ascii="Times New Roman" w:hAnsi="Times New Roman" w:cs="Times New Roman"/>
-          <w:b/>
-        </w:rPr>
-        <w:br/>
-      </w:r>
-    </w:p>
-    <w:p>
-      <w:pPr>
-        <w:rPr>
-          <w:rFonts w:ascii="Times New Roman" w:hAnsi="Times New Roman" w:cs="Times New Roman"/>
-        </w:rPr>
-      </w:pPr>
-    </w:p>
-    <w:p>
-      <w:pPr>
-        <w:rPr>
-          <w:rFonts w:ascii="Times New Roman" w:hAnsi="Times New Roman" w:cs="Times New Roman"/>
-        </w:rPr>
-      </w:pPr>
-    </w:p>
-    <w:p>
-      <w:pPr>
-        <w:rPr>
-          <w:rFonts w:ascii="Times New Roman" w:hAnsi="Times New Roman" w:cs="Times New Roman"/>
-        </w:rPr>
-      </w:pPr>
       <w:r>
         <w:rPr>
           <w:rFonts w:ascii="Times New Roman" w:hAnsi="Times New Roman" w:cs="Times New Roman"/>

</xml_diff>